<commit_message>
Update Customer Lifetime Value Metric.docx
</commit_message>
<xml_diff>
--- a/Customer Lifetime Value Metric.docx
+++ b/Customer Lifetime Value Metric.docx
@@ -208,21 +208,7 @@
           <w:rFonts w:eastAsia="Times New Roman" w:cstheme="minorHAnsi"/>
           <w:color w:val="000000" w:themeColor="text1"/>
         </w:rPr>
-        <w:t xml:space="preserve"> customer to generate over the course of the business relationship. The longer a customer continues to purchase from a company, the greater their lifetime value becomes.</w:t>
-      </w:r>
-      <w:r>
-        <w:rPr>
-          <w:rFonts w:eastAsia="Times New Roman" w:cstheme="minorHAnsi"/>
-          <w:color w:val="000000" w:themeColor="text1"/>
-        </w:rPr>
-        <w:t xml:space="preserve"> </w:t>
-      </w:r>
-      <w:r>
-        <w:rPr>
-          <w:rFonts w:eastAsia="Times New Roman" w:cstheme="minorHAnsi"/>
-          <w:color w:val="000000" w:themeColor="text1"/>
-        </w:rPr>
-        <w:t>Businesses use this metric to identify significant customer segments that are the most valuable to the company.</w:t>
+        <w:t xml:space="preserve"> customer to generate over the course of the business relationship. The longer a customer continues to purchase from a company, the greater their lifetime value becomes. Businesses use this metric to identify significant customer segments that are the most valuable to the company.</w:t>
       </w:r>
     </w:p>
     <w:p>
@@ -277,7 +263,7 @@
           <w:iCs/>
           <w:color w:val="000000" w:themeColor="text1"/>
         </w:rPr>
-        <w:t xml:space="preserve">customer lifetime </w:t>
+        <w:t>customer lifetime value</w:t>
       </w:r>
       <w:r>
         <w:rPr>
@@ -288,17 +274,6 @@
           <w:iCs/>
           <w:color w:val="000000" w:themeColor="text1"/>
         </w:rPr>
-        <w:t>value</w:t>
-      </w:r>
-      <w:r>
-        <w:rPr>
-          <w:rFonts w:eastAsia="Times New Roman" w:cstheme="minorHAnsi"/>
-          <w:b/>
-          <w:bCs/>
-          <w:i/>
-          <w:iCs/>
-          <w:color w:val="000000" w:themeColor="text1"/>
-        </w:rPr>
         <w:t xml:space="preserve"> </w:t>
       </w:r>
       <w:r>
@@ -338,14 +313,7 @@
           <w:rFonts w:eastAsia="Times New Roman" w:cstheme="minorHAnsi"/>
           <w:color w:val="000000" w:themeColor="text1"/>
         </w:rPr>
-        <w:t>we</w:t>
-      </w:r>
-      <w:r>
-        <w:rPr>
-          <w:rFonts w:eastAsia="Times New Roman" w:cstheme="minorHAnsi"/>
-          <w:color w:val="000000" w:themeColor="text1"/>
-        </w:rPr>
-        <w:t xml:space="preserve"> need to calculate </w:t>
+        <w:t xml:space="preserve">we need to calculate </w:t>
       </w:r>
       <w:r>
         <w:rPr>
@@ -1171,6 +1139,7 @@
       <w:r>
         <w:rPr>
           <w:rFonts w:eastAsia="Times New Roman" w:cstheme="minorHAnsi"/>
+          <w:noProof/>
           <w:color w:val="000000" w:themeColor="text1"/>
         </w:rPr>
         <w:drawing>
@@ -1431,25 +1400,7 @@
           <w:bCs/>
           <w:color w:val="000000" w:themeColor="text1"/>
         </w:rPr>
-        <w:t>Average Purchase Value</w:t>
-      </w:r>
-      <w:r>
-        <w:rPr>
-          <w:rFonts w:eastAsia="Times New Roman" w:cstheme="minorHAnsi"/>
-          <w:b/>
-          <w:bCs/>
-          <w:color w:val="000000" w:themeColor="text1"/>
-        </w:rPr>
-        <w:t xml:space="preserve"> * </w:t>
-      </w:r>
-      <w:r>
-        <w:rPr>
-          <w:rFonts w:eastAsia="Times New Roman" w:cstheme="minorHAnsi"/>
-          <w:b/>
-          <w:bCs/>
-          <w:color w:val="000000" w:themeColor="text1"/>
-        </w:rPr>
-        <w:t>Average Purchase Frequency Rate</w:t>
+        <w:t>Average Purchase Value * Average Purchase Frequency Rate</w:t>
       </w:r>
     </w:p>
     <w:p>
@@ -1521,16 +1472,25 @@
           <w:bCs/>
           <w:color w:val="000000" w:themeColor="text1"/>
         </w:rPr>
-        <w:t>A</w:t>
-      </w:r>
-      <w:r>
-        <w:rPr>
-          <w:rFonts w:eastAsia="Times New Roman" w:cstheme="minorHAnsi"/>
-          <w:b/>
-          <w:bCs/>
-          <w:color w:val="000000" w:themeColor="text1"/>
-        </w:rPr>
-        <w:t xml:space="preserve">verage </w:t>
+        <w:t>Average Customer Lifespan</w:t>
+      </w:r>
+      <w:r>
+        <w:rPr>
+          <w:rFonts w:eastAsia="Times New Roman" w:cstheme="minorHAnsi"/>
+          <w:b/>
+          <w:bCs/>
+          <w:color w:val="000000" w:themeColor="text1"/>
+        </w:rPr>
+        <w:t xml:space="preserve"> = </w:t>
+      </w:r>
+      <w:r>
+        <w:rPr>
+          <w:rFonts w:eastAsia="Times New Roman" w:cstheme="minorHAnsi"/>
+          <w:b/>
+          <w:bCs/>
+          <w:color w:val="000000" w:themeColor="text1"/>
+        </w:rPr>
+        <w:t xml:space="preserve">Sum of all </w:t>
       </w:r>
       <w:r>
         <w:rPr>
@@ -1548,7 +1508,7 @@
           <w:bCs/>
           <w:color w:val="000000" w:themeColor="text1"/>
         </w:rPr>
-        <w:t xml:space="preserve">ustomer </w:t>
+        <w:t xml:space="preserve">ustomers </w:t>
       </w:r>
       <w:r>
         <w:rPr>
@@ -1566,25 +1526,7 @@
           <w:bCs/>
           <w:color w:val="000000" w:themeColor="text1"/>
         </w:rPr>
-        <w:t>ifespan</w:t>
-      </w:r>
-      <w:r>
-        <w:rPr>
-          <w:rFonts w:eastAsia="Times New Roman" w:cstheme="minorHAnsi"/>
-          <w:b/>
-          <w:bCs/>
-          <w:color w:val="000000" w:themeColor="text1"/>
-        </w:rPr>
-        <w:t xml:space="preserve"> = </w:t>
-      </w:r>
-      <w:r>
-        <w:rPr>
-          <w:rFonts w:eastAsia="Times New Roman" w:cstheme="minorHAnsi"/>
-          <w:b/>
-          <w:bCs/>
-          <w:color w:val="000000" w:themeColor="text1"/>
-        </w:rPr>
-        <w:t xml:space="preserve">Sum of all </w:t>
+        <w:t xml:space="preserve">ifespan/# of </w:t>
       </w:r>
       <w:r>
         <w:rPr>
@@ -1602,42 +1544,6 @@
           <w:bCs/>
           <w:color w:val="000000" w:themeColor="text1"/>
         </w:rPr>
-        <w:t xml:space="preserve">ustomers </w:t>
-      </w:r>
-      <w:r>
-        <w:rPr>
-          <w:rFonts w:eastAsia="Times New Roman" w:cstheme="minorHAnsi"/>
-          <w:b/>
-          <w:bCs/>
-          <w:color w:val="000000" w:themeColor="text1"/>
-        </w:rPr>
-        <w:t>L</w:t>
-      </w:r>
-      <w:r>
-        <w:rPr>
-          <w:rFonts w:eastAsia="Times New Roman" w:cstheme="minorHAnsi"/>
-          <w:b/>
-          <w:bCs/>
-          <w:color w:val="000000" w:themeColor="text1"/>
-        </w:rPr>
-        <w:t xml:space="preserve">ifespan/# of </w:t>
-      </w:r>
-      <w:r>
-        <w:rPr>
-          <w:rFonts w:eastAsia="Times New Roman" w:cstheme="minorHAnsi"/>
-          <w:b/>
-          <w:bCs/>
-          <w:color w:val="000000" w:themeColor="text1"/>
-        </w:rPr>
-        <w:t>C</w:t>
-      </w:r>
-      <w:r>
-        <w:rPr>
-          <w:rFonts w:eastAsia="Times New Roman" w:cstheme="minorHAnsi"/>
-          <w:b/>
-          <w:bCs/>
-          <w:color w:val="000000" w:themeColor="text1"/>
-        </w:rPr>
         <w:t>ustomers</w:t>
       </w:r>
     </w:p>
@@ -1653,6 +1559,7 @@
       <w:r>
         <w:rPr>
           <w:rFonts w:eastAsia="Times New Roman" w:cstheme="minorHAnsi"/>
+          <w:noProof/>
           <w:color w:val="000000" w:themeColor="text1"/>
         </w:rPr>
         <w:drawing>
@@ -1741,10 +1648,6 @@
     <w:p>
       <w:pPr>
         <w:pStyle w:val="ListParagraph"/>
-        <w:numPr>
-          <w:ilvl w:val="0"/>
-          <w:numId w:val="2"/>
-        </w:numPr>
         <w:rPr>
           <w:rFonts w:eastAsia="Times New Roman" w:cstheme="minorHAnsi"/>
           <w:b/>
@@ -1777,25 +1680,7 @@
           <w:bCs/>
           <w:color w:val="000000" w:themeColor="text1"/>
         </w:rPr>
-        <w:t xml:space="preserve">Customer Value </w:t>
-      </w:r>
-      <w:r>
-        <w:rPr>
-          <w:rFonts w:eastAsia="Times New Roman" w:cstheme="minorHAnsi"/>
-          <w:b/>
-          <w:bCs/>
-          <w:color w:val="000000" w:themeColor="text1"/>
-        </w:rPr>
-        <w:t xml:space="preserve">* </w:t>
-      </w:r>
-      <w:r>
-        <w:rPr>
-          <w:rFonts w:eastAsia="Times New Roman" w:cstheme="minorHAnsi"/>
-          <w:b/>
-          <w:bCs/>
-          <w:color w:val="000000" w:themeColor="text1"/>
-        </w:rPr>
-        <w:t>Average Customer Lifespan</w:t>
+        <w:t>Customer Value * Average Customer Lifespan</w:t>
       </w:r>
     </w:p>
     <w:p>
@@ -1896,21 +1781,7 @@
           <w:rFonts w:eastAsia="Times New Roman" w:cstheme="minorHAnsi"/>
           <w:color w:val="000000" w:themeColor="text1"/>
         </w:rPr>
-        <w:t xml:space="preserve">In </w:t>
-      </w:r>
-      <w:r>
-        <w:rPr>
-          <w:rFonts w:eastAsia="Times New Roman" w:cstheme="minorHAnsi"/>
-          <w:color w:val="000000" w:themeColor="text1"/>
-        </w:rPr>
-        <w:t>Starbucks</w:t>
-      </w:r>
-      <w:r>
-        <w:rPr>
-          <w:rFonts w:eastAsia="Times New Roman" w:cstheme="minorHAnsi"/>
-          <w:color w:val="000000" w:themeColor="text1"/>
-        </w:rPr>
-        <w:t xml:space="preserve"> case, the Profit Margin per customer </w:t>
+        <w:t xml:space="preserve">In Starbucks case, the Profit Margin per customer </w:t>
       </w:r>
       <w:r>
         <w:rPr>
@@ -1931,43 +1802,21 @@
     <w:p>
       <w:pPr>
         <w:pStyle w:val="ListParagraph"/>
-        <w:numPr>
-          <w:ilvl w:val="0"/>
-          <w:numId w:val="2"/>
-        </w:numPr>
-        <w:rPr>
-          <w:rFonts w:eastAsia="Times New Roman" w:cstheme="minorHAnsi"/>
-          <w:b/>
-          <w:bCs/>
-          <w:color w:val="000000" w:themeColor="text1"/>
-        </w:rPr>
-      </w:pPr>
-      <w:r>
-        <w:rPr>
-          <w:rFonts w:eastAsia="Times New Roman" w:cstheme="minorHAnsi"/>
-          <w:b/>
-          <w:bCs/>
-          <w:color w:val="000000" w:themeColor="text1"/>
-        </w:rPr>
-        <w:t>Custom</w:t>
-      </w:r>
-      <w:r>
-        <w:rPr>
-          <w:rFonts w:eastAsia="Times New Roman" w:cstheme="minorHAnsi"/>
-          <w:b/>
-          <w:bCs/>
-          <w:color w:val="000000" w:themeColor="text1"/>
-        </w:rPr>
-        <w:t xml:space="preserve"> Customer Lifetime Value = Customer Value * Average Customer Lifespan</w:t>
-      </w:r>
-      <w:r>
-        <w:rPr>
-          <w:rFonts w:eastAsia="Times New Roman" w:cstheme="minorHAnsi"/>
-          <w:b/>
-          <w:bCs/>
-          <w:color w:val="000000" w:themeColor="text1"/>
-        </w:rPr>
-        <w:t xml:space="preserve"> * Profit Margin</w:t>
+        <w:rPr>
+          <w:rFonts w:eastAsia="Times New Roman" w:cstheme="minorHAnsi"/>
+          <w:b/>
+          <w:bCs/>
+          <w:color w:val="000000" w:themeColor="text1"/>
+        </w:rPr>
+      </w:pPr>
+      <w:r>
+        <w:rPr>
+          <w:rFonts w:eastAsia="Times New Roman" w:cstheme="minorHAnsi"/>
+          <w:b/>
+          <w:bCs/>
+          <w:color w:val="000000" w:themeColor="text1"/>
+        </w:rPr>
+        <w:t>Custom Customer Lifetime Value = Customer Value * Average Customer Lifespan * Profit Margin</w:t>
       </w:r>
     </w:p>
     <w:p>
@@ -1993,21 +1842,7 @@
           <w:rFonts w:eastAsia="Times New Roman" w:cstheme="minorHAnsi"/>
           <w:color w:val="000000" w:themeColor="text1"/>
         </w:rPr>
-        <w:t xml:space="preserve">24.4 * 1040 </w:t>
-      </w:r>
-      <w:r>
-        <w:rPr>
-          <w:rFonts w:eastAsia="Times New Roman" w:cstheme="minorHAnsi"/>
-          <w:color w:val="000000" w:themeColor="text1"/>
-        </w:rPr>
-        <w:t xml:space="preserve">* 0.213 </w:t>
-      </w:r>
-      <w:r>
-        <w:rPr>
-          <w:rFonts w:eastAsia="Times New Roman" w:cstheme="minorHAnsi"/>
-          <w:color w:val="000000" w:themeColor="text1"/>
-        </w:rPr>
-        <w:t>= $</w:t>
+        <w:t>24.4 * 1040 * 0.213 = $</w:t>
       </w:r>
       <w:r>
         <w:rPr>
@@ -2097,6 +1932,7 @@
       <w:r>
         <w:rPr>
           <w:rFonts w:cstheme="minorHAnsi"/>
+          <w:noProof/>
         </w:rPr>
         <w:drawing>
           <wp:inline distT="0" distB="0" distL="0" distR="0" wp14:anchorId="447F0B0E" wp14:editId="34542B6C">
@@ -2197,6 +2033,7 @@
       <w:r>
         <w:rPr>
           <w:rFonts w:cstheme="minorHAnsi"/>
+          <w:noProof/>
         </w:rPr>
         <w:drawing>
           <wp:inline distT="0" distB="0" distL="0" distR="0" wp14:anchorId="5394EF20" wp14:editId="135A2E89">
@@ -2455,6 +2292,7 @@
       <w:r>
         <w:rPr>
           <w:rFonts w:cstheme="minorHAnsi"/>
+          <w:noProof/>
         </w:rPr>
         <w:drawing>
           <wp:inline distT="0" distB="0" distL="0" distR="0" wp14:anchorId="18FD5120" wp14:editId="40A69B2C">
@@ -2810,6 +2648,7 @@
       <w:r>
         <w:rPr>
           <w:rFonts w:cstheme="minorHAnsi"/>
+          <w:noProof/>
         </w:rPr>
         <w:drawing>
           <wp:inline distT="0" distB="0" distL="0" distR="0" wp14:anchorId="54AAEB63" wp14:editId="39957CEB">
@@ -3004,6 +2843,7 @@
       <w:r>
         <w:rPr>
           <w:rFonts w:cstheme="minorHAnsi"/>
+          <w:noProof/>
         </w:rPr>
         <w:drawing>
           <wp:inline distT="0" distB="0" distL="0" distR="0" wp14:anchorId="0D85EFD2" wp14:editId="386CDD3C">
@@ -3125,6 +2965,7 @@
       <w:r>
         <w:rPr>
           <w:rFonts w:cstheme="minorHAnsi"/>
+          <w:noProof/>
         </w:rPr>
         <w:lastRenderedPageBreak/>
         <w:drawing>
@@ -3181,6 +3022,7 @@
       <w:r>
         <w:rPr>
           <w:rFonts w:cstheme="minorHAnsi"/>
+          <w:noProof/>
         </w:rPr>
         <w:drawing>
           <wp:inline distT="0" distB="0" distL="0" distR="0" wp14:anchorId="43D63591" wp14:editId="4E9C8164">
@@ -3473,6 +3315,7 @@
       <w:r>
         <w:rPr>
           <w:rFonts w:cstheme="minorHAnsi"/>
+          <w:noProof/>
         </w:rPr>
         <w:drawing>
           <wp:inline distT="0" distB="0" distL="0" distR="0" wp14:anchorId="0A498F55" wp14:editId="74A151EA">
@@ -3657,6 +3500,7 @@
       <w:r>
         <w:rPr>
           <w:rFonts w:cstheme="minorHAnsi"/>
+          <w:noProof/>
         </w:rPr>
         <w:drawing>
           <wp:inline distT="0" distB="0" distL="0" distR="0" wp14:anchorId="402354F0" wp14:editId="1A7D530F">

</xml_diff>